<commit_message>
Preguntas completas Lab5 :D
</commit_message>
<xml_diff>
--- a/Docs/Observaciones-Lab5.docx
+++ b/Docs/Observaciones-Lab5.docx
@@ -4,7 +4,7 @@
   <w:body>
     <w:p>
       <w:pPr>
-        <w:pStyle w:val="Title"/>
+        <w:pStyle w:val="Ttulo"/>
         <w:jc w:val="center"/>
         <w:rPr>
           <w:lang w:val="es-419"/>
@@ -14,7 +14,19 @@
         <w:rPr>
           <w:lang w:val="es-419"/>
         </w:rPr>
-        <w:t>OBSERVACIONES DEL LA PRACTICA</w:t>
+        <w:t>OBSERVACIONES DE LA PR</w:t>
+      </w:r>
+      <w:r>
+        <w:rPr>
+          <w:lang w:val="es-419"/>
+        </w:rPr>
+        <w:t>Á</w:t>
+      </w:r>
+      <w:r>
+        <w:rPr>
+          <w:lang w:val="es-419"/>
+        </w:rPr>
+        <w:t>CTICA</w:t>
       </w:r>
     </w:p>
     <w:p>
@@ -29,13 +41,7 @@
         <w:rPr>
           <w:lang w:val="es-419"/>
         </w:rPr>
-        <w:t xml:space="preserve">Estudiante </w:t>
-      </w:r>
-      <w:r>
-        <w:rPr>
-          <w:lang w:val="es-419"/>
-        </w:rPr>
-        <w:t>1</w:t>
+        <w:t>Alejandro Hernández</w:t>
       </w:r>
       <w:r>
         <w:rPr>
@@ -47,7 +53,13 @@
         <w:rPr>
           <w:lang w:val="es-419"/>
         </w:rPr>
-        <w:t>Cod XXXX</w:t>
+        <w:t xml:space="preserve">Cod </w:t>
+      </w:r>
+      <w:r>
+        <w:rPr>
+          <w:lang w:val="es-419"/>
+        </w:rPr>
+        <w:t>202111716</w:t>
       </w:r>
     </w:p>
     <w:p>
@@ -62,13 +74,19 @@
         <w:rPr>
           <w:lang w:val="es-419"/>
         </w:rPr>
-        <w:t xml:space="preserve">Estudiante </w:t>
-      </w:r>
-      <w:r>
-        <w:rPr>
-          <w:lang w:val="es-419"/>
-        </w:rPr>
-        <w:t>2 Cod XXXX</w:t>
+        <w:t>Luisa Hernández</w:t>
+      </w:r>
+      <w:r>
+        <w:rPr>
+          <w:lang w:val="es-419"/>
+        </w:rPr>
+        <w:t xml:space="preserve"> Cod </w:t>
+      </w:r>
+      <w:r>
+        <w:rPr>
+          <w:lang w:val="es-419"/>
+        </w:rPr>
+        <w:t>202114093</w:t>
       </w:r>
     </w:p>
     <w:p>
@@ -82,7 +100,7 @@
     </w:p>
     <w:p>
       <w:pPr>
-        <w:pStyle w:val="ListParagraph"/>
+        <w:pStyle w:val="Prrafodelista"/>
         <w:numPr>
           <w:ilvl w:val="0"/>
           <w:numId w:val="1"/>
@@ -104,7 +122,38 @@
     </w:p>
     <w:p>
       <w:pPr>
-        <w:pStyle w:val="ListParagraph"/>
+        <w:pStyle w:val="Prrafodelista"/>
+        <w:spacing w:after="0"/>
+        <w:ind w:left="360" w:firstLine="360"/>
+        <w:jc w:val="both"/>
+        <w:rPr>
+          <w:rFonts w:ascii="Dax-Regular" w:hAnsi="Dax-Regular"/>
+          <w:lang w:val="es-419"/>
+        </w:rPr>
+      </w:pPr>
+      <w:r>
+        <w:rPr>
+          <w:rFonts w:ascii="Dax-Regular" w:hAnsi="Dax-Regular"/>
+          <w:lang w:val="es-419"/>
+        </w:rPr>
+        <w:t>Se usa una tabla de hash que se implementa con chaining.</w:t>
+      </w:r>
+    </w:p>
+    <w:p>
+      <w:pPr>
+        <w:pStyle w:val="Prrafodelista"/>
+        <w:spacing w:after="0"/>
+        <w:ind w:left="360" w:firstLine="360"/>
+        <w:jc w:val="both"/>
+        <w:rPr>
+          <w:rFonts w:ascii="Dax-Regular" w:hAnsi="Dax-Regular"/>
+          <w:lang w:val="es-419"/>
+        </w:rPr>
+      </w:pPr>
+    </w:p>
+    <w:p>
+      <w:pPr>
+        <w:pStyle w:val="Prrafodelista"/>
         <w:numPr>
           <w:ilvl w:val="0"/>
           <w:numId w:val="1"/>
@@ -126,7 +175,38 @@
     </w:p>
     <w:p>
       <w:pPr>
-        <w:pStyle w:val="ListParagraph"/>
+        <w:pStyle w:val="Prrafodelista"/>
+        <w:spacing w:after="0"/>
+        <w:ind w:left="360" w:firstLine="360"/>
+        <w:jc w:val="both"/>
+        <w:rPr>
+          <w:rFonts w:ascii="Dax-Regular" w:hAnsi="Dax-Regular"/>
+          <w:lang w:val="es-419"/>
+        </w:rPr>
+      </w:pPr>
+      <w:r>
+        <w:rPr>
+          <w:rFonts w:ascii="Dax-Regular" w:hAnsi="Dax-Regular"/>
+          <w:lang w:val="es-419"/>
+        </w:rPr>
+        <w:t>Se esperan almacenar 800 autores inicialmente.</w:t>
+      </w:r>
+    </w:p>
+    <w:p>
+      <w:pPr>
+        <w:pStyle w:val="Prrafodelista"/>
+        <w:spacing w:after="0"/>
+        <w:ind w:left="360" w:firstLine="360"/>
+        <w:jc w:val="both"/>
+        <w:rPr>
+          <w:rFonts w:ascii="Dax-Regular" w:hAnsi="Dax-Regular"/>
+          <w:lang w:val="es-419"/>
+        </w:rPr>
+      </w:pPr>
+    </w:p>
+    <w:p>
+      <w:pPr>
+        <w:pStyle w:val="Prrafodelista"/>
         <w:numPr>
           <w:ilvl w:val="0"/>
           <w:numId w:val="1"/>
@@ -162,7 +242,45 @@
     </w:p>
     <w:p>
       <w:pPr>
-        <w:pStyle w:val="ListParagraph"/>
+        <w:pStyle w:val="Prrafodelista"/>
+        <w:spacing w:after="0"/>
+        <w:ind w:left="360" w:firstLine="360"/>
+        <w:jc w:val="both"/>
+        <w:rPr>
+          <w:rFonts w:ascii="Dax-Regular" w:hAnsi="Dax-Regular"/>
+          <w:lang w:val="es-419"/>
+        </w:rPr>
+      </w:pPr>
+      <w:r>
+        <w:rPr>
+          <w:rFonts w:ascii="Dax-Regular" w:hAnsi="Dax-Regular"/>
+          <w:lang w:val="es-419"/>
+        </w:rPr>
+        <w:t>Es de 4.0</w:t>
+      </w:r>
+      <w:r>
+        <w:rPr>
+          <w:rFonts w:ascii="Dax-Regular" w:hAnsi="Dax-Regular"/>
+          <w:lang w:val="es-419"/>
+        </w:rPr>
+        <w:t xml:space="preserve"> .</w:t>
+      </w:r>
+    </w:p>
+    <w:p>
+      <w:pPr>
+        <w:pStyle w:val="Prrafodelista"/>
+        <w:spacing w:after="0"/>
+        <w:ind w:left="360" w:firstLine="360"/>
+        <w:jc w:val="both"/>
+        <w:rPr>
+          <w:rFonts w:ascii="Dax-Regular" w:hAnsi="Dax-Regular"/>
+          <w:lang w:val="es-419"/>
+        </w:rPr>
+      </w:pPr>
+    </w:p>
+    <w:p>
+      <w:pPr>
+        <w:pStyle w:val="Prrafodelista"/>
         <w:numPr>
           <w:ilvl w:val="0"/>
           <w:numId w:val="1"/>
@@ -200,7 +318,57 @@
     </w:p>
     <w:p>
       <w:pPr>
-        <w:pStyle w:val="ListParagraph"/>
+        <w:pStyle w:val="Prrafodelista"/>
+        <w:spacing w:after="0"/>
+        <w:jc w:val="both"/>
+        <w:rPr>
+          <w:rFonts w:ascii="Dax-Regular" w:hAnsi="Dax-Regular"/>
+          <w:lang w:val="es-419"/>
+        </w:rPr>
+      </w:pPr>
+      <w:r>
+        <w:rPr>
+          <w:rFonts w:ascii="Dax-Regular" w:hAnsi="Dax-Regular"/>
+          <w:lang w:val="es-419"/>
+        </w:rPr>
+        <w:t>Se encarga de añadir un par llave-valor a una tabla</w:t>
+      </w:r>
+      <w:r>
+        <w:rPr>
+          <w:rFonts w:ascii="Dax-Regular" w:hAnsi="Dax-Regular"/>
+          <w:lang w:val="es-419"/>
+        </w:rPr>
+        <w:t>(mapa)</w:t>
+      </w:r>
+      <w:r>
+        <w:rPr>
+          <w:rFonts w:ascii="Dax-Regular" w:hAnsi="Dax-Regular"/>
+          <w:lang w:val="es-419"/>
+        </w:rPr>
+        <w:t xml:space="preserve"> de hash</w:t>
+      </w:r>
+      <w:r>
+        <w:rPr>
+          <w:rFonts w:ascii="Dax-Regular" w:hAnsi="Dax-Regular"/>
+          <w:lang w:val="es-419"/>
+        </w:rPr>
+        <w:t>, si el valor ya está ocupado se reemplaza.</w:t>
+      </w:r>
+    </w:p>
+    <w:p>
+      <w:pPr>
+        <w:pStyle w:val="Prrafodelista"/>
+        <w:spacing w:after="0"/>
+        <w:jc w:val="both"/>
+        <w:rPr>
+          <w:rFonts w:ascii="Dax-Regular" w:hAnsi="Dax-Regular"/>
+          <w:lang w:val="es-419"/>
+        </w:rPr>
+      </w:pPr>
+    </w:p>
+    <w:p>
+      <w:pPr>
+        <w:pStyle w:val="Prrafodelista"/>
         <w:numPr>
           <w:ilvl w:val="0"/>
           <w:numId w:val="1"/>
@@ -245,7 +413,36 @@
     </w:p>
     <w:p>
       <w:pPr>
-        <w:pStyle w:val="ListParagraph"/>
+        <w:pStyle w:val="Prrafodelista"/>
+        <w:spacing w:after="0"/>
+        <w:jc w:val="both"/>
+        <w:rPr>
+          <w:rFonts w:ascii="Dax-Regular" w:hAnsi="Dax-Regular"/>
+          <w:lang w:val="es-ES"/>
+        </w:rPr>
+      </w:pPr>
+      <w:r>
+        <w:rPr>
+          <w:rFonts w:ascii="Dax-Regular" w:hAnsi="Dax-Regular"/>
+          <w:lang w:val="es-ES"/>
+        </w:rPr>
+        <w:t>Cumple el papel de ser la llave que va a almacenar dentro el valor que aparece como argumento siguiente en la función .put.</w:t>
+      </w:r>
+    </w:p>
+    <w:p>
+      <w:pPr>
+        <w:pStyle w:val="Prrafodelista"/>
+        <w:spacing w:after="0"/>
+        <w:jc w:val="both"/>
+        <w:rPr>
+          <w:rFonts w:ascii="Dax-Regular" w:hAnsi="Dax-Regular"/>
+          <w:lang w:val="es-419"/>
+        </w:rPr>
+      </w:pPr>
+    </w:p>
+    <w:p>
+      <w:pPr>
+        <w:pStyle w:val="Prrafodelista"/>
         <w:numPr>
           <w:ilvl w:val="0"/>
           <w:numId w:val="1"/>
@@ -294,7 +491,74 @@
     </w:p>
     <w:p>
       <w:pPr>
-        <w:pStyle w:val="ListParagraph"/>
+        <w:pStyle w:val="Prrafodelista"/>
+        <w:spacing w:after="0"/>
+        <w:ind w:left="360" w:firstLine="360"/>
+        <w:jc w:val="both"/>
+        <w:rPr>
+          <w:rFonts w:ascii="Dax-Regular" w:hAnsi="Dax-Regular"/>
+          <w:b/>
+          <w:bCs/>
+          <w:lang w:val="es-ES"/>
+        </w:rPr>
+      </w:pPr>
+      <w:r>
+        <w:rPr>
+          <w:rFonts w:ascii="Dax-Regular" w:hAnsi="Dax-Regular"/>
+          <w:lang w:val="es-419"/>
+        </w:rPr>
+        <w:t xml:space="preserve">En este caso </w:t>
+      </w:r>
+      <w:r>
+        <w:rPr>
+          <w:rFonts w:ascii="Dax-Regular" w:hAnsi="Dax-Regular"/>
+          <w:b/>
+          <w:bCs/>
+          <w:lang w:val="es-419"/>
+        </w:rPr>
+        <w:t>book</w:t>
+      </w:r>
+      <w:r>
+        <w:rPr>
+          <w:rFonts w:ascii="Dax-Regular" w:hAnsi="Dax-Regular"/>
+          <w:lang w:val="es-419"/>
+        </w:rPr>
+        <w:t xml:space="preserve"> es el valor que se añade al mapa bajo la llave </w:t>
+      </w:r>
+      <w:r>
+        <w:rPr>
+          <w:rFonts w:ascii="Dax-Regular" w:hAnsi="Dax-Regular"/>
+          <w:b/>
+          <w:bCs/>
+          <w:lang w:val="es-ES"/>
+        </w:rPr>
+        <w:t>“book[‘goodreads_book_id’]”</w:t>
+      </w:r>
+      <w:r>
+        <w:rPr>
+          <w:rFonts w:ascii="Dax-Regular" w:hAnsi="Dax-Regular"/>
+          <w:b/>
+          <w:bCs/>
+          <w:lang w:val="es-ES"/>
+        </w:rPr>
+        <w:t>.</w:t>
+      </w:r>
+    </w:p>
+    <w:p>
+      <w:pPr>
+        <w:pStyle w:val="Prrafodelista"/>
+        <w:spacing w:after="0"/>
+        <w:ind w:left="360" w:firstLine="360"/>
+        <w:jc w:val="both"/>
+        <w:rPr>
+          <w:rFonts w:ascii="Dax-Regular" w:hAnsi="Dax-Regular"/>
+          <w:lang w:val="es-419"/>
+        </w:rPr>
+      </w:pPr>
+    </w:p>
+    <w:p>
+      <w:pPr>
+        <w:pStyle w:val="Prrafodelista"/>
         <w:numPr>
           <w:ilvl w:val="0"/>
           <w:numId w:val="1"/>
@@ -332,7 +596,38 @@
     </w:p>
     <w:p>
       <w:pPr>
-        <w:pStyle w:val="ListParagraph"/>
+        <w:pStyle w:val="Prrafodelista"/>
+        <w:spacing w:after="0"/>
+        <w:ind w:left="1440"/>
+        <w:jc w:val="both"/>
+        <w:rPr>
+          <w:rFonts w:ascii="Dax-Regular" w:hAnsi="Dax-Regular"/>
+          <w:lang w:val="es-419"/>
+        </w:rPr>
+      </w:pPr>
+      <w:r>
+        <w:rPr>
+          <w:rFonts w:ascii="Dax-Regular" w:hAnsi="Dax-Regular"/>
+          <w:lang w:val="es-419"/>
+        </w:rPr>
+        <w:t>Retorna un par llave-valor de un mapa hash a partir del nombre del mapa y de la llave que se le da como argumento.</w:t>
+      </w:r>
+    </w:p>
+    <w:p>
+      <w:pPr>
+        <w:pStyle w:val="Prrafodelista"/>
+        <w:spacing w:after="0"/>
+        <w:ind w:left="1440"/>
+        <w:jc w:val="both"/>
+        <w:rPr>
+          <w:rFonts w:ascii="Dax-Regular" w:hAnsi="Dax-Regular"/>
+          <w:lang w:val="es-419"/>
+        </w:rPr>
+      </w:pPr>
+    </w:p>
+    <w:p>
+      <w:pPr>
+        <w:pStyle w:val="Prrafodelista"/>
         <w:numPr>
           <w:ilvl w:val="0"/>
           <w:numId w:val="1"/>
@@ -397,7 +692,36 @@
     </w:p>
     <w:p>
       <w:pPr>
-        <w:pStyle w:val="ListParagraph"/>
+        <w:pStyle w:val="Prrafodelista"/>
+        <w:spacing w:after="0"/>
+        <w:jc w:val="both"/>
+        <w:rPr>
+          <w:rFonts w:ascii="Dax-Regular" w:hAnsi="Dax-Regular"/>
+          <w:lang w:val="es-ES"/>
+        </w:rPr>
+      </w:pPr>
+      <w:r>
+        <w:rPr>
+          <w:rFonts w:ascii="Dax-Regular" w:hAnsi="Dax-Regular"/>
+          <w:lang w:val="es-ES"/>
+        </w:rPr>
+        <w:t>En esa instrucción “year” cumple el papel de ser la llave para la que se va a retornar el par llave-valor que tiene dentro del mapa.</w:t>
+      </w:r>
+    </w:p>
+    <w:p>
+      <w:pPr>
+        <w:pStyle w:val="Prrafodelista"/>
+        <w:spacing w:after="0"/>
+        <w:jc w:val="both"/>
+        <w:rPr>
+          <w:rFonts w:ascii="Dax-Regular" w:hAnsi="Dax-Regular"/>
+          <w:lang w:val="es-419"/>
+        </w:rPr>
+      </w:pPr>
+    </w:p>
+    <w:p>
+      <w:pPr>
+        <w:pStyle w:val="Prrafodelista"/>
         <w:numPr>
           <w:ilvl w:val="0"/>
           <w:numId w:val="1"/>
@@ -431,6 +755,25 @@
           <w:lang w:val="es-ES"/>
         </w:rPr>
         <w:t>?</w:t>
+      </w:r>
+    </w:p>
+    <w:p>
+      <w:pPr>
+        <w:pStyle w:val="Prrafodelista"/>
+        <w:spacing w:after="0"/>
+        <w:ind w:left="360" w:firstLine="360"/>
+        <w:jc w:val="both"/>
+        <w:rPr>
+          <w:rFonts w:ascii="Dax-Regular" w:hAnsi="Dax-Regular"/>
+          <w:lang w:val="es-419"/>
+        </w:rPr>
+      </w:pPr>
+      <w:r>
+        <w:rPr>
+          <w:rFonts w:ascii="Dax-Regular" w:hAnsi="Dax-Regular"/>
+          <w:lang w:val="es-ES"/>
+        </w:rPr>
+        <w:t>Recibe el par llave-valor de un mapa y retorna solo el valor que está dentro de la llave.</w:t>
       </w:r>
     </w:p>
     <w:p>
@@ -973,13 +1316,13 @@
       <w:noProof/>
     </w:rPr>
   </w:style>
-  <w:style w:type="character" w:default="1" w:styleId="DefaultParagraphFont">
+  <w:style w:type="character" w:default="1" w:styleId="Fuentedeprrafopredeter">
     <w:name w:val="Default Paragraph Font"/>
     <w:uiPriority w:val="1"/>
     <w:semiHidden/>
     <w:unhideWhenUsed/>
   </w:style>
-  <w:style w:type="table" w:default="1" w:styleId="TableNormal">
+  <w:style w:type="table" w:default="1" w:styleId="Tablanormal">
     <w:name w:val="Normal Table"/>
     <w:uiPriority w:val="99"/>
     <w:semiHidden/>
@@ -994,17 +1337,17 @@
       </w:tblCellMar>
     </w:tblPr>
   </w:style>
-  <w:style w:type="numbering" w:default="1" w:styleId="NoList">
+  <w:style w:type="numbering" w:default="1" w:styleId="Sinlista">
     <w:name w:val="No List"/>
     <w:uiPriority w:val="99"/>
     <w:semiHidden/>
     <w:unhideWhenUsed/>
   </w:style>
-  <w:style w:type="paragraph" w:styleId="Title">
+  <w:style w:type="paragraph" w:styleId="Ttulo">
     <w:name w:val="Title"/>
     <w:basedOn w:val="Normal"/>
     <w:next w:val="Normal"/>
-    <w:link w:val="TitleChar"/>
+    <w:link w:val="TtuloCar"/>
     <w:uiPriority w:val="10"/>
     <w:qFormat/>
     <w:rsid w:val="00BA3B38"/>
@@ -1020,10 +1363,10 @@
       <w:szCs w:val="56"/>
     </w:rPr>
   </w:style>
-  <w:style w:type="character" w:customStyle="1" w:styleId="TitleChar">
-    <w:name w:val="Title Char"/>
-    <w:basedOn w:val="DefaultParagraphFont"/>
-    <w:link w:val="Title"/>
+  <w:style w:type="character" w:customStyle="1" w:styleId="TtuloCar">
+    <w:name w:val="Título Car"/>
+    <w:basedOn w:val="Fuentedeprrafopredeter"/>
+    <w:link w:val="Ttulo"/>
     <w:uiPriority w:val="10"/>
     <w:rsid w:val="00BA3B38"/>
     <w:rPr>
@@ -1035,7 +1378,7 @@
       <w:szCs w:val="56"/>
     </w:rPr>
   </w:style>
-  <w:style w:type="paragraph" w:styleId="ListParagraph">
+  <w:style w:type="paragraph" w:styleId="Prrafodelista">
     <w:name w:val="List Paragraph"/>
     <w:basedOn w:val="Normal"/>
     <w:uiPriority w:val="34"/>
@@ -1049,9 +1392,9 @@
       <w:noProof w:val="0"/>
     </w:rPr>
   </w:style>
-  <w:style w:type="character" w:styleId="CommentReference">
+  <w:style w:type="character" w:styleId="Refdecomentario">
     <w:name w:val="annotation reference"/>
-    <w:basedOn w:val="DefaultParagraphFont"/>
+    <w:basedOn w:val="Fuentedeprrafopredeter"/>
     <w:uiPriority w:val="99"/>
     <w:semiHidden/>
     <w:unhideWhenUsed/>
@@ -1061,10 +1404,10 @@
       <w:szCs w:val="16"/>
     </w:rPr>
   </w:style>
-  <w:style w:type="paragraph" w:styleId="CommentText">
+  <w:style w:type="paragraph" w:styleId="Textocomentario">
     <w:name w:val="annotation text"/>
     <w:basedOn w:val="Normal"/>
-    <w:link w:val="CommentTextChar"/>
+    <w:link w:val="TextocomentarioCar"/>
     <w:uiPriority w:val="99"/>
     <w:semiHidden/>
     <w:unhideWhenUsed/>
@@ -1078,10 +1421,10 @@
       <w:szCs w:val="20"/>
     </w:rPr>
   </w:style>
-  <w:style w:type="character" w:customStyle="1" w:styleId="CommentTextChar">
-    <w:name w:val="Comment Text Char"/>
-    <w:basedOn w:val="DefaultParagraphFont"/>
-    <w:link w:val="CommentText"/>
+  <w:style w:type="character" w:customStyle="1" w:styleId="TextocomentarioCar">
+    <w:name w:val="Texto comentario Car"/>
+    <w:basedOn w:val="Fuentedeprrafopredeter"/>
+    <w:link w:val="Textocomentario"/>
     <w:uiPriority w:val="99"/>
     <w:semiHidden/>
     <w:rsid w:val="00A442AC"/>
@@ -1389,21 +1732,6 @@
 </file>
 
 <file path=customXml/item1.xml><?xml version="1.0" encoding="utf-8"?>
-<?mso-contentType ?>
-<FormTemplates xmlns="http://schemas.microsoft.com/sharepoint/v3/contenttype/forms">
-  <Display>DocumentLibraryForm</Display>
-  <Edit>DocumentLibraryForm</Edit>
-  <New>DocumentLibraryForm</New>
-</FormTemplates>
-</file>
-
-<file path=customXml/item2.xml><?xml version="1.0" encoding="utf-8"?>
-<p:properties xmlns:p="http://schemas.microsoft.com/office/2006/metadata/properties" xmlns:xsi="http://www.w3.org/2001/XMLSchema-instance" xmlns:pc="http://schemas.microsoft.com/office/infopath/2007/PartnerControls">
-  <documentManagement/>
-</p:properties>
-</file>
-
-<file path=customXml/item3.xml><?xml version="1.0" encoding="utf-8"?>
 <ct:contentTypeSchema xmlns:ct="http://schemas.microsoft.com/office/2006/metadata/contentType" xmlns:ma="http://schemas.microsoft.com/office/2006/metadata/properties/metaAttributes" ct:_="" ma:_="" ma:contentTypeName="Document" ma:contentTypeID="0x01010023858CF01A2EF24688B692775F4C60A4" ma:contentTypeVersion="12" ma:contentTypeDescription="Create a new document." ma:contentTypeScope="" ma:versionID="b7514a57228e1ec4fd10d00283bc8dd1">
   <xsd:schema xmlns:xsd="http://www.w3.org/2001/XMLSchema" xmlns:xs="http://www.w3.org/2001/XMLSchema" xmlns:p="http://schemas.microsoft.com/office/2006/metadata/properties" xmlns:ns2="164883f8-7691-4ecf-b54a-664c0d0edefe" xmlns:ns3="85e30bcc-d76c-4413-8e4d-2dce22fb0743" targetNamespace="http://schemas.microsoft.com/office/2006/metadata/properties" ma:root="true" ma:fieldsID="581261643acbb38c481ad6091da5c7ed" ns2:_="" ns3:_="">
     <xsd:import namespace="164883f8-7691-4ecf-b54a-664c0d0edefe"/>
@@ -1620,24 +1948,22 @@
 </ct:contentTypeSchema>
 </file>
 
-<file path=customXml/itemProps1.xml><?xml version="1.0" encoding="utf-8"?>
-<ds:datastoreItem xmlns:ds="http://schemas.openxmlformats.org/officeDocument/2006/customXml" ds:itemID="{1F59EA8B-1FA8-40D2-A8B0-61B9CE1E4579}">
-  <ds:schemaRefs>
-    <ds:schemaRef ds:uri="http://schemas.microsoft.com/sharepoint/v3/contenttype/forms"/>
-  </ds:schemaRefs>
-</ds:datastoreItem>
+<file path=customXml/item2.xml><?xml version="1.0" encoding="utf-8"?>
+<p:properties xmlns:p="http://schemas.microsoft.com/office/2006/metadata/properties" xmlns:xsi="http://www.w3.org/2001/XMLSchema-instance" xmlns:pc="http://schemas.microsoft.com/office/infopath/2007/PartnerControls">
+  <documentManagement/>
+</p:properties>
 </file>
 
-<file path=customXml/itemProps2.xml><?xml version="1.0" encoding="utf-8"?>
-<ds:datastoreItem xmlns:ds="http://schemas.openxmlformats.org/officeDocument/2006/customXml" ds:itemID="{8542EACB-7939-45C8-99C3-B6897CA7A7EF}">
-  <ds:schemaRefs>
-    <ds:schemaRef ds:uri="http://schemas.microsoft.com/office/2006/metadata/properties"/>
-    <ds:schemaRef ds:uri="http://schemas.microsoft.com/office/infopath/2007/PartnerControls"/>
-  </ds:schemaRefs>
-</ds:datastoreItem>
+<file path=customXml/item3.xml><?xml version="1.0" encoding="utf-8"?>
+<?mso-contentType ?>
+<FormTemplates xmlns="http://schemas.microsoft.com/sharepoint/v3/contenttype/forms">
+  <Display>DocumentLibraryForm</Display>
+  <Edit>DocumentLibraryForm</Edit>
+  <New>DocumentLibraryForm</New>
+</FormTemplates>
 </file>
 
-<file path=customXml/itemProps3.xml><?xml version="1.0" encoding="utf-8"?>
+<file path=customXml/itemProps1.xml><?xml version="1.0" encoding="utf-8"?>
 <ds:datastoreItem xmlns:ds="http://schemas.openxmlformats.org/officeDocument/2006/customXml" ds:itemID="{1E6A6FEA-78E9-40A6-9D52-9180DC19E6E9}">
   <ds:schemaRefs>
     <ds:schemaRef ds:uri="http://schemas.microsoft.com/office/2006/metadata/contentType"/>
@@ -1654,4 +1980,21 @@
     <ds:schemaRef ds:uri="http://schemas.microsoft.com/internal/obd"/>
   </ds:schemaRefs>
 </ds:datastoreItem>
+</file>
+
+<file path=customXml/itemProps2.xml><?xml version="1.0" encoding="utf-8"?>
+<ds:datastoreItem xmlns:ds="http://schemas.openxmlformats.org/officeDocument/2006/customXml" ds:itemID="{8542EACB-7939-45C8-99C3-B6897CA7A7EF}">
+  <ds:schemaRefs>
+    <ds:schemaRef ds:uri="http://schemas.microsoft.com/office/2006/metadata/properties"/>
+    <ds:schemaRef ds:uri="http://schemas.microsoft.com/office/infopath/2007/PartnerControls"/>
+  </ds:schemaRefs>
+</ds:datastoreItem>
+</file>
+
+<file path=customXml/itemProps3.xml><?xml version="1.0" encoding="utf-8"?>
+<ds:datastoreItem xmlns:ds="http://schemas.openxmlformats.org/officeDocument/2006/customXml" ds:itemID="{1F59EA8B-1FA8-40D2-A8B0-61B9CE1E4579}">
+  <ds:schemaRefs>
+    <ds:schemaRef ds:uri="http://schemas.microsoft.com/sharepoint/v3/contenttype/forms"/>
+  </ds:schemaRefs>
+</ds:datastoreItem>
 </file>
</xml_diff>